<commit_message>
Update Notice to Applicants
</commit_message>
<xml_diff>
--- a/public/Word Templates/Meeting.docx
+++ b/public/Word Templates/Meeting.docx
@@ -11,86 +11,22 @@
           <w:szCs w:val="16"/>
         </w:rPr>
       </w:pPr>
+      <w:bookmarkStart w:id="0" w:name="_Hlk176255884"/>
       <w:r>
         <w:rPr>
           <w:noProof/>
-          <w:spacing w:val="20"/>
         </w:rPr>
         <w:drawing>
-          <wp:anchor distT="0" distB="0" distL="114300" distR="114300" simplePos="0" relativeHeight="251660288" behindDoc="1" locked="0" layoutInCell="1" allowOverlap="1" wp14:anchorId="779EBE69" wp14:editId="4A33E074">
+          <wp:anchor distT="0" distB="0" distL="114300" distR="114300" simplePos="0" relativeHeight="251659264" behindDoc="0" locked="0" layoutInCell="1" allowOverlap="1" wp14:anchorId="29C8D11B" wp14:editId="449A2570">
             <wp:simplePos x="0" y="0"/>
             <wp:positionH relativeFrom="column">
-              <wp:posOffset>4639990</wp:posOffset>
+              <wp:posOffset>208915</wp:posOffset>
             </wp:positionH>
             <wp:positionV relativeFrom="paragraph">
-              <wp:posOffset>-47657</wp:posOffset>
+              <wp:posOffset>-108585</wp:posOffset>
             </wp:positionV>
-            <wp:extent cx="1001763" cy="1039417"/>
-            <wp:effectExtent l="0" t="0" r="0" b="0"/>
-            <wp:wrapNone/>
-            <wp:docPr id="2" name="Picture 2"/>
-            <wp:cNvGraphicFramePr>
-              <a:graphicFrameLocks xmlns:a="http://schemas.openxmlformats.org/drawingml/2006/main" noChangeAspect="1"/>
-            </wp:cNvGraphicFramePr>
-            <a:graphic xmlns:a="http://schemas.openxmlformats.org/drawingml/2006/main">
-              <a:graphicData uri="http://schemas.openxmlformats.org/drawingml/2006/picture">
-                <pic:pic xmlns:pic="http://schemas.openxmlformats.org/drawingml/2006/picture">
-                  <pic:nvPicPr>
-                    <pic:cNvPr id="0" name="Picture 3"/>
-                    <pic:cNvPicPr>
-                      <a:picLocks noChangeAspect="1" noChangeArrowheads="1"/>
-                    </pic:cNvPicPr>
-                  </pic:nvPicPr>
-                  <pic:blipFill>
-                    <a:blip r:embed="rId8">
-                      <a:extLst>
-                        <a:ext uri="{28A0092B-C50C-407E-A947-70E740481C1C}">
-                          <a14:useLocalDpi xmlns:a14="http://schemas.microsoft.com/office/drawing/2010/main" val="0"/>
-                        </a:ext>
-                      </a:extLst>
-                    </a:blip>
-                    <a:srcRect/>
-                    <a:stretch>
-                      <a:fillRect/>
-                    </a:stretch>
-                  </pic:blipFill>
-                  <pic:spPr bwMode="auto">
-                    <a:xfrm>
-                      <a:off x="0" y="0"/>
-                      <a:ext cx="1001763" cy="1039417"/>
-                    </a:xfrm>
-                    <a:prstGeom prst="rect">
-                      <a:avLst/>
-                    </a:prstGeom>
-                    <a:noFill/>
-                  </pic:spPr>
-                </pic:pic>
-              </a:graphicData>
-            </a:graphic>
-            <wp14:sizeRelH relativeFrom="page">
-              <wp14:pctWidth>0</wp14:pctWidth>
-            </wp14:sizeRelH>
-            <wp14:sizeRelV relativeFrom="page">
-              <wp14:pctHeight>0</wp14:pctHeight>
-            </wp14:sizeRelV>
-          </wp:anchor>
-        </w:drawing>
-      </w:r>
-      <w:r>
-        <w:rPr>
-          <w:noProof/>
-        </w:rPr>
-        <w:drawing>
-          <wp:anchor distT="0" distB="0" distL="114300" distR="114300" simplePos="0" relativeHeight="251659264" behindDoc="1" locked="0" layoutInCell="1" allowOverlap="1" wp14:anchorId="29C8D11B" wp14:editId="6070C758">
-            <wp:simplePos x="0" y="0"/>
-            <wp:positionH relativeFrom="column">
-              <wp:posOffset>924645</wp:posOffset>
-            </wp:positionH>
-            <wp:positionV relativeFrom="paragraph">
-              <wp:posOffset>-19256</wp:posOffset>
-            </wp:positionV>
-            <wp:extent cx="745511" cy="823784"/>
-            <wp:effectExtent l="0" t="0" r="0" b="0"/>
+            <wp:extent cx="775335" cy="857250"/>
+            <wp:effectExtent l="0" t="0" r="5715" b="0"/>
             <wp:wrapNone/>
             <wp:docPr id="3" name="Picture 3"/>
             <wp:cNvGraphicFramePr>
@@ -106,7 +42,7 @@
                     </pic:cNvPicPr>
                   </pic:nvPicPr>
                   <pic:blipFill>
-                    <a:blip r:embed="rId9" cstate="print">
+                    <a:blip r:embed="rId8" cstate="print">
                       <a:extLst>
                         <a:ext uri="{28A0092B-C50C-407E-A947-70E740481C1C}">
                           <a14:useLocalDpi xmlns:a14="http://schemas.microsoft.com/office/drawing/2010/main" val="0"/>
@@ -121,7 +57,7 @@
                   <pic:spPr bwMode="auto">
                     <a:xfrm>
                       <a:off x="0" y="0"/>
-                      <a:ext cx="745511" cy="823784"/>
+                      <a:ext cx="775335" cy="857250"/>
                     </a:xfrm>
                     <a:prstGeom prst="rect">
                       <a:avLst/>
@@ -145,11 +81,68 @@
       </w:r>
       <w:r>
         <w:rPr>
-          <w:rFonts w:ascii="Old English Text MT" w:hAnsi="Old English Text MT"/>
-          <w:sz w:val="16"/>
-          <w:szCs w:val="16"/>
-        </w:rPr>
-        <w:t xml:space="preserve">                           </w:t>
+          <w:noProof/>
+          <w:spacing w:val="20"/>
+        </w:rPr>
+        <w:drawing>
+          <wp:anchor distT="0" distB="0" distL="114300" distR="114300" simplePos="0" relativeHeight="251660288" behindDoc="1" locked="0" layoutInCell="1" allowOverlap="1" wp14:anchorId="779EBE69" wp14:editId="35FE2CC0">
+            <wp:simplePos x="0" y="0"/>
+            <wp:positionH relativeFrom="column">
+              <wp:posOffset>4630420</wp:posOffset>
+            </wp:positionH>
+            <wp:positionV relativeFrom="paragraph">
+              <wp:posOffset>-104775</wp:posOffset>
+            </wp:positionV>
+            <wp:extent cx="1001395" cy="1038860"/>
+            <wp:effectExtent l="0" t="0" r="0" b="0"/>
+            <wp:wrapNone/>
+            <wp:docPr id="2" name="Picture 2"/>
+            <wp:cNvGraphicFramePr>
+              <a:graphicFrameLocks xmlns:a="http://schemas.openxmlformats.org/drawingml/2006/main" noChangeAspect="1"/>
+            </wp:cNvGraphicFramePr>
+            <a:graphic xmlns:a="http://schemas.openxmlformats.org/drawingml/2006/main">
+              <a:graphicData uri="http://schemas.openxmlformats.org/drawingml/2006/picture">
+                <pic:pic xmlns:pic="http://schemas.openxmlformats.org/drawingml/2006/picture">
+                  <pic:nvPicPr>
+                    <pic:cNvPr id="0" name="Picture 3"/>
+                    <pic:cNvPicPr>
+                      <a:picLocks noChangeAspect="1" noChangeArrowheads="1"/>
+                    </pic:cNvPicPr>
+                  </pic:nvPicPr>
+                  <pic:blipFill>
+                    <a:blip r:embed="rId9">
+                      <a:extLst>
+                        <a:ext uri="{28A0092B-C50C-407E-A947-70E740481C1C}">
+                          <a14:useLocalDpi xmlns:a14="http://schemas.microsoft.com/office/drawing/2010/main" val="0"/>
+                        </a:ext>
+                      </a:extLst>
+                    </a:blip>
+                    <a:srcRect/>
+                    <a:stretch>
+                      <a:fillRect/>
+                    </a:stretch>
+                  </pic:blipFill>
+                  <pic:spPr bwMode="auto">
+                    <a:xfrm>
+                      <a:off x="0" y="0"/>
+                      <a:ext cx="1001395" cy="1038860"/>
+                    </a:xfrm>
+                    <a:prstGeom prst="rect">
+                      <a:avLst/>
+                    </a:prstGeom>
+                    <a:noFill/>
+                  </pic:spPr>
+                </pic:pic>
+              </a:graphicData>
+            </a:graphic>
+            <wp14:sizeRelH relativeFrom="page">
+              <wp14:pctWidth>0</wp14:pctWidth>
+            </wp14:sizeRelH>
+            <wp14:sizeRelV relativeFrom="page">
+              <wp14:pctHeight>0</wp14:pctHeight>
+            </wp14:sizeRelV>
+          </wp:anchor>
+        </w:drawing>
       </w:r>
       <w:r>
         <w:rPr>
@@ -161,87 +154,68 @@
     </w:p>
     <w:p>
       <w:pPr>
-        <w:ind w:firstLine="1260"/>
         <w:jc w:val="center"/>
         <w:rPr>
-          <w:b/>
+          <w:rFonts w:ascii="Arial Narrow" w:hAnsi="Arial Narrow"/>
+          <w:bCs/>
+          <w:spacing w:val="20"/>
+        </w:rPr>
+      </w:pPr>
+      <w:r>
+        <w:rPr>
+          <w:rFonts w:ascii="Arial Narrow" w:hAnsi="Arial Narrow"/>
+          <w:bCs/>
           <w:spacing w:val="20"/>
           <w:sz w:val="28"/>
           <w:szCs w:val="28"/>
         </w:rPr>
-      </w:pPr>
-      <w:r>
+        <w:t>PROVINCE OF BENGUET</w:t>
+      </w:r>
+    </w:p>
+    <w:p>
+      <w:pPr>
+        <w:jc w:val="center"/>
         <w:rPr>
           <w:b/>
           <w:spacing w:val="20"/>
           <w:sz w:val="28"/>
           <w:szCs w:val="28"/>
         </w:rPr>
-        <w:t>PROVINCE OF BENGUET</w:t>
+      </w:pPr>
+      <w:r>
+        <w:rPr>
+          <w:b/>
+          <w:spacing w:val="20"/>
+          <w:sz w:val="28"/>
+          <w:szCs w:val="28"/>
+        </w:rPr>
+        <w:t>OFFICE OF THE GOVERNOR</w:t>
       </w:r>
     </w:p>
     <w:p>
       <w:pPr>
-        <w:ind w:firstLine="1260"/>
         <w:jc w:val="center"/>
         <w:rPr>
-          <w:spacing w:val="20"/>
-        </w:rPr>
-      </w:pPr>
-      <w:r>
-        <w:rPr>
-          <w:spacing w:val="20"/>
-        </w:rPr>
-        <w:t>La Trinidad</w:t>
+          <w:rFonts w:asciiTheme="minorHAnsi" w:hAnsiTheme="minorHAnsi"/>
+        </w:rPr>
+      </w:pPr>
+      <w:proofErr w:type="spellStart"/>
+      <w:r>
+        <w:rPr>
+          <w:rFonts w:asciiTheme="minorHAnsi" w:hAnsiTheme="minorHAnsi"/>
+        </w:rPr>
+        <w:t>Poblacion</w:t>
+      </w:r>
+      <w:proofErr w:type="spellEnd"/>
+      <w:r>
+        <w:rPr>
+          <w:rFonts w:asciiTheme="minorHAnsi" w:hAnsiTheme="minorHAnsi"/>
+        </w:rPr>
+        <w:t>, La Trinidad</w:t>
       </w:r>
     </w:p>
     <w:p>
       <w:pPr>
-        <w:ind w:firstLine="1260"/>
-        <w:jc w:val="center"/>
-        <w:rPr>
-          <w:b/>
-          <w:spacing w:val="20"/>
-          <w:sz w:val="28"/>
-          <w:szCs w:val="28"/>
-        </w:rPr>
-      </w:pPr>
-      <w:r>
-        <w:rPr>
-          <w:b/>
-          <w:spacing w:val="20"/>
-          <w:sz w:val="28"/>
-          <w:szCs w:val="28"/>
-        </w:rPr>
-        <w:t>OFFICE OF THE GOVERNOR</w:t>
-      </w:r>
-    </w:p>
-    <w:p>
-      <w:pPr>
-        <w:ind w:firstLine="1080"/>
-        <w:jc w:val="center"/>
-        <w:rPr>
-          <w:rFonts w:asciiTheme="minorHAnsi" w:hAnsiTheme="minorHAnsi"/>
-        </w:rPr>
-      </w:pPr>
-      <w:proofErr w:type="spellStart"/>
-      <w:r>
-        <w:rPr>
-          <w:rFonts w:asciiTheme="minorHAnsi" w:hAnsiTheme="minorHAnsi"/>
-        </w:rPr>
-        <w:t>Poblacion</w:t>
-      </w:r>
-      <w:proofErr w:type="spellEnd"/>
-      <w:r>
-        <w:rPr>
-          <w:rFonts w:asciiTheme="minorHAnsi" w:hAnsiTheme="minorHAnsi"/>
-        </w:rPr>
-        <w:t>, La Trinidad</w:t>
-      </w:r>
-    </w:p>
-    <w:p>
-      <w:pPr>
-        <w:ind w:firstLine="1080"/>
         <w:jc w:val="center"/>
         <w:rPr>
           <w:rFonts w:asciiTheme="minorHAnsi" w:hAnsiTheme="minorHAnsi"/>
@@ -339,6 +313,7 @@
         <w:t>Main: (telefax) 074-422-2004/Admin: 074-422-2609/Records:/074-422-2132</w:t>
       </w:r>
     </w:p>
+    <w:bookmarkEnd w:id="0"/>
     <w:p>
       <w:pPr>
         <w:ind w:firstLine="1080"/>
@@ -1247,9 +1222,9 @@
           <w:szCs w:val="20"/>
         </w:rPr>
       </w:pPr>
-      <w:bookmarkStart w:id="0" w:name="_Hlk165617371"/>
+      <w:bookmarkStart w:id="1" w:name="_Hlk165617371"/>
     </w:p>
-    <w:bookmarkEnd w:id="0"/>
+    <w:bookmarkEnd w:id="1"/>
     <w:p>
       <w:pPr>
         <w:numPr>
@@ -1974,7 +1949,7 @@
         <v:path o:extrusionok="f" gradientshapeok="t" o:connecttype="rect"/>
         <o:lock v:ext="edit" aspectratio="t"/>
       </v:shapetype>
-      <v:shape id="_x0000_i1119" type="#_x0000_t75" style="width:11.25pt;height:11.25pt" o:bullet="t">
+      <v:shape id="_x0000_i1105" type="#_x0000_t75" style="width:11.25pt;height:11.25pt" o:bullet="t">
         <v:imagedata r:id="rId1" o:title="mso33"/>
       </v:shape>
     </w:pict>

</xml_diff>

<commit_message>
Updated Excel Final PSB
</commit_message>
<xml_diff>
--- a/public/Word Templates/Meeting.docx
+++ b/public/Word Templates/Meeting.docx
@@ -1,6 +1,6 @@
 
 <file path=word/document.xml><?xml version="1.0" encoding="utf-8"?>
-<w:document xmlns:wpc="http://schemas.microsoft.com/office/word/2010/wordprocessingCanvas" xmlns:cx="http://schemas.microsoft.com/office/drawing/2014/chartex" xmlns:cx1="http://schemas.microsoft.com/office/drawing/2015/9/8/chartex" xmlns:cx2="http://schemas.microsoft.com/office/drawing/2015/10/21/chartex" xmlns:cx3="http://schemas.microsoft.com/office/drawing/2016/5/9/chartex" xmlns:cx4="http://schemas.microsoft.com/office/drawing/2016/5/10/chartex" xmlns:cx5="http://schemas.microsoft.com/office/drawing/2016/5/11/chartex" xmlns:cx6="http://schemas.microsoft.com/office/drawing/2016/5/12/chartex" xmlns:cx7="http://schemas.microsoft.com/office/drawing/2016/5/13/chartex" xmlns:cx8="http://schemas.microsoft.com/office/drawing/2016/5/14/chartex" xmlns:mc="http://schemas.openxmlformats.org/markup-compatibility/2006" xmlns:aink="http://schemas.microsoft.com/office/drawing/2016/ink" xmlns:am3d="http://schemas.microsoft.com/office/drawing/2017/model3d" xmlns:o="urn:schemas-microsoft-com:office:office" xmlns:oel="http://schemas.microsoft.com/office/2019/extlst" xmlns:r="http://schemas.openxmlformats.org/officeDocument/2006/relationships" xmlns:m="http://schemas.openxmlformats.org/officeDocument/2006/math" xmlns:v="urn:schemas-microsoft-com:vml" xmlns:wp14="http://schemas.microsoft.com/office/word/2010/wordprocessingDrawing" xmlns:wp="http://schemas.openxmlformats.org/drawingml/2006/wordprocessingDrawing" xmlns:w10="urn:schemas-microsoft-com:office:word" xmlns:w="http://schemas.openxmlformats.org/wordprocessingml/2006/main" xmlns:w14="http://schemas.microsoft.com/office/word/2010/wordml" xmlns:w15="http://schemas.microsoft.com/office/word/2012/wordml" xmlns:w16cex="http://schemas.microsoft.com/office/word/2018/wordml/cex" xmlns:w16cid="http://schemas.microsoft.com/office/word/2016/wordml/cid" xmlns:w16="http://schemas.microsoft.com/office/word/2018/wordml" xmlns:w16du="http://schemas.microsoft.com/office/word/2023/wordml/word16du" xmlns:w16sdtdh="http://schemas.microsoft.com/office/word/2020/wordml/sdtdatahash" xmlns:w16se="http://schemas.microsoft.com/office/word/2015/wordml/symex" xmlns:wpg="http://schemas.microsoft.com/office/word/2010/wordprocessingGroup" xmlns:wpi="http://schemas.microsoft.com/office/word/2010/wordprocessingInk" xmlns:wne="http://schemas.microsoft.com/office/word/2006/wordml" xmlns:wps="http://schemas.microsoft.com/office/word/2010/wordprocessingShape" mc:Ignorable="w14 w15 w16se w16cid w16 w16cex w16sdtdh w16du wp14">
+<w:document xmlns:wpc="http://schemas.microsoft.com/office/word/2010/wordprocessingCanvas" xmlns:cx="http://schemas.microsoft.com/office/drawing/2014/chartex" xmlns:cx1="http://schemas.microsoft.com/office/drawing/2015/9/8/chartex" xmlns:mc="http://schemas.openxmlformats.org/markup-compatibility/2006" xmlns:o="urn:schemas-microsoft-com:office:office" xmlns:r="http://schemas.openxmlformats.org/officeDocument/2006/relationships" xmlns:m="http://schemas.openxmlformats.org/officeDocument/2006/math" xmlns:v="urn:schemas-microsoft-com:vml" xmlns:wp14="http://schemas.microsoft.com/office/word/2010/wordprocessingDrawing" xmlns:wp="http://schemas.openxmlformats.org/drawingml/2006/wordprocessingDrawing" xmlns:w10="urn:schemas-microsoft-com:office:word" xmlns:w="http://schemas.openxmlformats.org/wordprocessingml/2006/main" xmlns:w14="http://schemas.microsoft.com/office/word/2010/wordml" xmlns:w15="http://schemas.microsoft.com/office/word/2012/wordml" xmlns:w16se="http://schemas.microsoft.com/office/word/2015/wordml/symex" xmlns:wpg="http://schemas.microsoft.com/office/word/2010/wordprocessingGroup" xmlns:wpi="http://schemas.microsoft.com/office/word/2010/wordprocessingInk" xmlns:wne="http://schemas.microsoft.com/office/word/2006/wordml" xmlns:wps="http://schemas.microsoft.com/office/word/2010/wordprocessingShape" mc:Ignorable="w14 w15 w16se wp14">
   <w:body>
     <w:p>
       <w:pPr>
@@ -15,6 +15,7 @@
       <w:r>
         <w:rPr>
           <w:noProof/>
+          <w:lang w:val="en-PH" w:eastAsia="en-PH"/>
         </w:rPr>
         <w:drawing>
           <wp:anchor distT="0" distB="0" distL="114300" distR="114300" simplePos="0" relativeHeight="251659264" behindDoc="0" locked="0" layoutInCell="1" allowOverlap="1" wp14:anchorId="29C8D11B" wp14:editId="449A2570">
@@ -83,6 +84,7 @@
         <w:rPr>
           <w:noProof/>
           <w:spacing w:val="20"/>
+          <w:lang w:val="en-PH" w:eastAsia="en-PH"/>
         </w:rPr>
         <w:drawing>
           <wp:anchor distT="0" distB="0" distL="114300" distR="114300" simplePos="0" relativeHeight="251660288" behindDoc="1" locked="0" layoutInCell="1" allowOverlap="1" wp14:anchorId="779EBE69" wp14:editId="35FE2CC0">
@@ -294,7 +296,7 @@
               </wp:anchor>
             </w:drawing>
           </mc:Choice>
-          <mc:Fallback>
+          <mc:Fallback xmlns:cx2="http://schemas.microsoft.com/office/drawing/2015/10/21/chartex" xmlns:cx3="http://schemas.microsoft.com/office/drawing/2016/5/9/chartex" xmlns:cx4="http://schemas.microsoft.com/office/drawing/2016/5/10/chartex" xmlns:cx5="http://schemas.microsoft.com/office/drawing/2016/5/11/chartex" xmlns:cx6="http://schemas.microsoft.com/office/drawing/2016/5/12/chartex" xmlns:cx7="http://schemas.microsoft.com/office/drawing/2016/5/13/chartex" xmlns:cx8="http://schemas.microsoft.com/office/drawing/2016/5/14/chartex" xmlns:aink="http://schemas.microsoft.com/office/drawing/2016/ink" xmlns:am3d="http://schemas.microsoft.com/office/drawing/2017/model3d" xmlns:oel="http://schemas.microsoft.com/office/2019/extlst" xmlns:w16cex="http://schemas.microsoft.com/office/word/2018/wordml/cex" xmlns:w16cid="http://schemas.microsoft.com/office/word/2016/wordml/cid" xmlns:w16="http://schemas.microsoft.com/office/word/2018/wordml" xmlns:w16du="http://schemas.microsoft.com/office/word/2023/wordml/word16du" xmlns:w16sdtdh="http://schemas.microsoft.com/office/word/2020/wordml/sdtdatahash">
             <w:pict>
               <v:line w14:anchorId="455031F0" id="Line 5" o:spid="_x0000_s1026" style="position:absolute;z-index:251658240;visibility:visible;mso-wrap-style:square;mso-width-percent:0;mso-height-percent:0;mso-wrap-distance-left:9pt;mso-wrap-distance-top:0;mso-wrap-distance-right:9pt;mso-wrap-distance-bottom:0;mso-position-horizontal:center;mso-position-horizontal-relative:page;mso-position-vertical:absolute;mso-position-vertical-relative:text;mso-width-percent:0;mso-height-percent:0;mso-width-relative:page;mso-height-relative:page" from="0,18.55pt" to="573.75pt,18.55pt" o:gfxdata="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" strokeweight="4.5pt">
                 <v:stroke linestyle="thickThin"/>
@@ -1651,91 +1653,126 @@
         <w:t>Distribution:</w:t>
       </w:r>
     </w:p>
+    <w:tbl>
+      <w:tblPr>
+        <w:tblStyle w:val="TableGrid"/>
+        <w:tblW w:w="0" w:type="auto"/>
+        <w:tblLook w:val="04A0" w:firstRow="1" w:lastRow="0" w:firstColumn="1" w:lastColumn="0" w:noHBand="0" w:noVBand="1"/>
+      </w:tblPr>
+      <w:tblGrid>
+        <w:gridCol w:w="8990"/>
+      </w:tblGrid>
+      <w:tr>
+        <w:tc>
+          <w:tcPr>
+            <w:tcW w:w="8990" w:type="dxa"/>
+            <w:tcBorders>
+              <w:top w:val="nil"/>
+              <w:left w:val="nil"/>
+              <w:bottom w:val="nil"/>
+              <w:right w:val="nil"/>
+            </w:tcBorders>
+          </w:tcPr>
+          <w:p>
+            <w:pPr>
+              <w:rPr>
+                <w:rFonts w:ascii="Tahoma" w:hAnsi="Tahoma" w:cs="Tahoma"/>
+                <w:color w:val="000000" w:themeColor="text1"/>
+                <w:sz w:val="18"/>
+                <w:szCs w:val="18"/>
+              </w:rPr>
+            </w:pPr>
+            <w:r>
+              <w:rPr>
+                <w:rFonts w:ascii="Tahoma" w:hAnsi="Tahoma" w:cs="Tahoma"/>
+                <w:color w:val="000000" w:themeColor="text1"/>
+                <w:sz w:val="18"/>
+                <w:szCs w:val="18"/>
+              </w:rPr>
+              <w:t>${member}</w:t>
+            </w:r>
+          </w:p>
+        </w:tc>
+      </w:tr>
+      <w:tr>
+        <w:tc>
+          <w:tcPr>
+            <w:tcW w:w="8990" w:type="dxa"/>
+            <w:tcBorders>
+              <w:top w:val="nil"/>
+              <w:left w:val="nil"/>
+              <w:bottom w:val="nil"/>
+              <w:right w:val="nil"/>
+            </w:tcBorders>
+          </w:tcPr>
+          <w:p>
+            <w:pPr>
+              <w:contextualSpacing/>
+              <w:rPr>
+                <w:rFonts w:ascii="Tahoma" w:hAnsi="Tahoma" w:cs="Tahoma"/>
+                <w:sz w:val="18"/>
+                <w:szCs w:val="18"/>
+              </w:rPr>
+            </w:pPr>
+            <w:r>
+              <w:rPr>
+                <w:rFonts w:ascii="Tahoma" w:hAnsi="Tahoma" w:cs="Tahoma"/>
+                <w:sz w:val="18"/>
+                <w:szCs w:val="18"/>
+              </w:rPr>
+              <w:t>-</w:t>
+            </w:r>
+            <w:r>
+              <w:rPr>
+                <w:rFonts w:ascii="Tahoma" w:hAnsi="Tahoma" w:cs="Tahoma"/>
+                <w:sz w:val="18"/>
+                <w:szCs w:val="18"/>
+              </w:rPr>
+              <w:t xml:space="preserve">Mr. </w:t>
+            </w:r>
+            <w:proofErr w:type="spellStart"/>
+            <w:r>
+              <w:rPr>
+                <w:rFonts w:ascii="Tahoma" w:hAnsi="Tahoma" w:cs="Tahoma"/>
+                <w:sz w:val="18"/>
+                <w:szCs w:val="18"/>
+              </w:rPr>
+              <w:t>Gleen</w:t>
+            </w:r>
+            <w:proofErr w:type="spellEnd"/>
+            <w:r>
+              <w:rPr>
+                <w:rFonts w:ascii="Tahoma" w:hAnsi="Tahoma" w:cs="Tahoma"/>
+                <w:sz w:val="18"/>
+                <w:szCs w:val="18"/>
+              </w:rPr>
+              <w:t xml:space="preserve"> G. Miguel, Administrative Aide I, PHRMDO</w:t>
+            </w:r>
+          </w:p>
+          <w:p>
+            <w:pPr>
+              <w:rPr>
+                <w:rFonts w:ascii="Tahoma" w:hAnsi="Tahoma" w:cs="Tahoma"/>
+                <w:color w:val="000000" w:themeColor="text1"/>
+                <w:sz w:val="18"/>
+                <w:szCs w:val="18"/>
+              </w:rPr>
+            </w:pPr>
+          </w:p>
+        </w:tc>
+      </w:tr>
+    </w:tbl>
     <w:p>
       <w:pPr>
-        <w:rPr>
-          <w:rFonts w:ascii="Tahoma" w:hAnsi="Tahoma" w:cs="Tahoma"/>
-          <w:b/>
-          <w:color w:val="000000" w:themeColor="text1"/>
+        <w:contextualSpacing/>
+        <w:rPr>
+          <w:rFonts w:ascii="Tahoma" w:hAnsi="Tahoma" w:cs="Tahoma"/>
           <w:sz w:val="18"/>
           <w:szCs w:val="18"/>
         </w:rPr>
       </w:pPr>
-    </w:p>
-    <w:p>
-      <w:pPr>
-        <w:contextualSpacing/>
-        <w:rPr>
-          <w:rFonts w:ascii="Tahoma" w:hAnsi="Tahoma" w:cs="Tahoma"/>
-          <w:sz w:val="18"/>
-          <w:szCs w:val="18"/>
-        </w:rPr>
-      </w:pPr>
-      <w:r>
-        <w:rPr>
-          <w:rFonts w:ascii="Tahoma" w:hAnsi="Tahoma" w:cs="Tahoma"/>
-          <w:sz w:val="18"/>
-          <w:szCs w:val="18"/>
-        </w:rPr>
-        <w:t>${members}</w:t>
-      </w:r>
-    </w:p>
-    <w:p>
-      <w:pPr>
-        <w:rPr>
-          <w:rFonts w:ascii="Tahoma" w:hAnsi="Tahoma" w:cs="Tahoma"/>
-          <w:sz w:val="18"/>
-          <w:szCs w:val="18"/>
-        </w:rPr>
-      </w:pPr>
-      <w:r>
-        <w:rPr>
-          <w:rFonts w:ascii="Tahoma" w:hAnsi="Tahoma" w:cs="Tahoma"/>
-          <w:sz w:val="18"/>
-          <w:szCs w:val="18"/>
-        </w:rPr>
-        <w:t>${heads}</w:t>
-      </w:r>
-    </w:p>
-    <w:p>
-      <w:pPr>
-        <w:rPr>
-          <w:rFonts w:ascii="Tahoma" w:hAnsi="Tahoma" w:cs="Tahoma"/>
-          <w:sz w:val="18"/>
-          <w:szCs w:val="18"/>
-        </w:rPr>
-      </w:pPr>
-      <w:r>
-        <w:rPr>
-          <w:rFonts w:ascii="Tahoma" w:hAnsi="Tahoma" w:cs="Tahoma"/>
-          <w:sz w:val="18"/>
-          <w:szCs w:val="18"/>
-        </w:rPr>
-        <w:t>${secretariat}</w:t>
-      </w:r>
-    </w:p>
-    <w:p>
-      <w:pPr>
-        <w:numPr>
-          <w:ilvl w:val="0"/>
-          <w:numId w:val="18"/>
-        </w:numPr>
-        <w:ind w:left="270" w:hanging="180"/>
-        <w:contextualSpacing/>
-        <w:rPr>
-          <w:rFonts w:ascii="Tahoma" w:hAnsi="Tahoma" w:cs="Tahoma"/>
-          <w:sz w:val="18"/>
-          <w:szCs w:val="18"/>
-        </w:rPr>
-      </w:pPr>
-      <w:r>
-        <w:rPr>
-          <w:rFonts w:ascii="Tahoma" w:hAnsi="Tahoma" w:cs="Tahoma"/>
-          <w:sz w:val="18"/>
-          <w:szCs w:val="18"/>
-        </w:rPr>
-        <w:t>Mr. Gleen G. Miguel, Administrative Aide I, PHRMDO</w:t>
-      </w:r>
+      <w:bookmarkStart w:id="2" w:name="_GoBack"/>
+      <w:bookmarkEnd w:id="2"/>
     </w:p>
     <w:sectPr>
       <w:headerReference w:type="default" r:id="rId10"/>
@@ -1751,7 +1788,7 @@
 </file>
 
 <file path=word/endnotes.xml><?xml version="1.0" encoding="utf-8"?>
-<w:endnotes xmlns:wpc="http://schemas.microsoft.com/office/word/2010/wordprocessingCanvas" xmlns:cx="http://schemas.microsoft.com/office/drawing/2014/chartex" xmlns:cx1="http://schemas.microsoft.com/office/drawing/2015/9/8/chartex" xmlns:cx2="http://schemas.microsoft.com/office/drawing/2015/10/21/chartex" xmlns:cx3="http://schemas.microsoft.com/office/drawing/2016/5/9/chartex" xmlns:cx4="http://schemas.microsoft.com/office/drawing/2016/5/10/chartex" xmlns:cx5="http://schemas.microsoft.com/office/drawing/2016/5/11/chartex" xmlns:cx6="http://schemas.microsoft.com/office/drawing/2016/5/12/chartex" xmlns:cx7="http://schemas.microsoft.com/office/drawing/2016/5/13/chartex" xmlns:cx8="http://schemas.microsoft.com/office/drawing/2016/5/14/chartex" xmlns:mc="http://schemas.openxmlformats.org/markup-compatibility/2006" xmlns:aink="http://schemas.microsoft.com/office/drawing/2016/ink" xmlns:am3d="http://schemas.microsoft.com/office/drawing/2017/model3d" xmlns:o="urn:schemas-microsoft-com:office:office" xmlns:oel="http://schemas.microsoft.com/office/2019/extlst" xmlns:r="http://schemas.openxmlformats.org/officeDocument/2006/relationships" xmlns:m="http://schemas.openxmlformats.org/officeDocument/2006/math" xmlns:v="urn:schemas-microsoft-com:vml" xmlns:wp14="http://schemas.microsoft.com/office/word/2010/wordprocessingDrawing" xmlns:wp="http://schemas.openxmlformats.org/drawingml/2006/wordprocessingDrawing" xmlns:w10="urn:schemas-microsoft-com:office:word" xmlns:w="http://schemas.openxmlformats.org/wordprocessingml/2006/main" xmlns:w14="http://schemas.microsoft.com/office/word/2010/wordml" xmlns:w15="http://schemas.microsoft.com/office/word/2012/wordml" xmlns:w16cex="http://schemas.microsoft.com/office/word/2018/wordml/cex" xmlns:w16cid="http://schemas.microsoft.com/office/word/2016/wordml/cid" xmlns:w16="http://schemas.microsoft.com/office/word/2018/wordml" xmlns:w16du="http://schemas.microsoft.com/office/word/2023/wordml/word16du" xmlns:w16sdtdh="http://schemas.microsoft.com/office/word/2020/wordml/sdtdatahash" xmlns:w16se="http://schemas.microsoft.com/office/word/2015/wordml/symex" xmlns:wpg="http://schemas.microsoft.com/office/word/2010/wordprocessingGroup" xmlns:wpi="http://schemas.microsoft.com/office/word/2010/wordprocessingInk" xmlns:wne="http://schemas.microsoft.com/office/word/2006/wordml" xmlns:wps="http://schemas.microsoft.com/office/word/2010/wordprocessingShape" mc:Ignorable="w14 w15 w16se w16cid w16 w16cex w16sdtdh w16du wp14">
+<w:endnotes xmlns:wpc="http://schemas.microsoft.com/office/word/2010/wordprocessingCanvas" xmlns:cx="http://schemas.microsoft.com/office/drawing/2014/chartex" xmlns:cx1="http://schemas.microsoft.com/office/drawing/2015/9/8/chartex" xmlns:mc="http://schemas.openxmlformats.org/markup-compatibility/2006" xmlns:o="urn:schemas-microsoft-com:office:office" xmlns:r="http://schemas.openxmlformats.org/officeDocument/2006/relationships" xmlns:m="http://schemas.openxmlformats.org/officeDocument/2006/math" xmlns:v="urn:schemas-microsoft-com:vml" xmlns:wp14="http://schemas.microsoft.com/office/word/2010/wordprocessingDrawing" xmlns:wp="http://schemas.openxmlformats.org/drawingml/2006/wordprocessingDrawing" xmlns:w10="urn:schemas-microsoft-com:office:word" xmlns:w="http://schemas.openxmlformats.org/wordprocessingml/2006/main" xmlns:w14="http://schemas.microsoft.com/office/word/2010/wordml" xmlns:w15="http://schemas.microsoft.com/office/word/2012/wordml" xmlns:w16se="http://schemas.microsoft.com/office/word/2015/wordml/symex" xmlns:wpg="http://schemas.microsoft.com/office/word/2010/wordprocessingGroup" xmlns:wpi="http://schemas.microsoft.com/office/word/2010/wordprocessingInk" xmlns:wne="http://schemas.microsoft.com/office/word/2006/wordml" xmlns:wps="http://schemas.microsoft.com/office/word/2010/wordprocessingShape" mc:Ignorable="w14 w15 w16se wp14">
   <w:endnote w:type="separator" w:id="-1">
     <w:p>
       <w:r>
@@ -1770,7 +1807,7 @@
 </file>
 
 <file path=word/footer1.xml><?xml version="1.0" encoding="utf-8"?>
-<w:ftr xmlns:wpc="http://schemas.microsoft.com/office/word/2010/wordprocessingCanvas" xmlns:cx="http://schemas.microsoft.com/office/drawing/2014/chartex" xmlns:cx1="http://schemas.microsoft.com/office/drawing/2015/9/8/chartex" xmlns:cx2="http://schemas.microsoft.com/office/drawing/2015/10/21/chartex" xmlns:cx3="http://schemas.microsoft.com/office/drawing/2016/5/9/chartex" xmlns:cx4="http://schemas.microsoft.com/office/drawing/2016/5/10/chartex" xmlns:cx5="http://schemas.microsoft.com/office/drawing/2016/5/11/chartex" xmlns:cx6="http://schemas.microsoft.com/office/drawing/2016/5/12/chartex" xmlns:cx7="http://schemas.microsoft.com/office/drawing/2016/5/13/chartex" xmlns:cx8="http://schemas.microsoft.com/office/drawing/2016/5/14/chartex" xmlns:mc="http://schemas.openxmlformats.org/markup-compatibility/2006" xmlns:aink="http://schemas.microsoft.com/office/drawing/2016/ink" xmlns:am3d="http://schemas.microsoft.com/office/drawing/2017/model3d" xmlns:o="urn:schemas-microsoft-com:office:office" xmlns:oel="http://schemas.microsoft.com/office/2019/extlst" xmlns:r="http://schemas.openxmlformats.org/officeDocument/2006/relationships" xmlns:m="http://schemas.openxmlformats.org/officeDocument/2006/math" xmlns:v="urn:schemas-microsoft-com:vml" xmlns:wp14="http://schemas.microsoft.com/office/word/2010/wordprocessingDrawing" xmlns:wp="http://schemas.openxmlformats.org/drawingml/2006/wordprocessingDrawing" xmlns:w10="urn:schemas-microsoft-com:office:word" xmlns:w="http://schemas.openxmlformats.org/wordprocessingml/2006/main" xmlns:w14="http://schemas.microsoft.com/office/word/2010/wordml" xmlns:w15="http://schemas.microsoft.com/office/word/2012/wordml" xmlns:w16cex="http://schemas.microsoft.com/office/word/2018/wordml/cex" xmlns:w16cid="http://schemas.microsoft.com/office/word/2016/wordml/cid" xmlns:w16="http://schemas.microsoft.com/office/word/2018/wordml" xmlns:w16du="http://schemas.microsoft.com/office/word/2023/wordml/word16du" xmlns:w16sdtdh="http://schemas.microsoft.com/office/word/2020/wordml/sdtdatahash" xmlns:w16se="http://schemas.microsoft.com/office/word/2015/wordml/symex" xmlns:wpg="http://schemas.microsoft.com/office/word/2010/wordprocessingGroup" xmlns:wpi="http://schemas.microsoft.com/office/word/2010/wordprocessingInk" xmlns:wne="http://schemas.microsoft.com/office/word/2006/wordml" xmlns:wps="http://schemas.microsoft.com/office/word/2010/wordprocessingShape" mc:Ignorable="w14 w15 w16se w16cid w16 w16cex w16sdtdh w16du wp14">
+<w:ftr xmlns:wpc="http://schemas.microsoft.com/office/word/2010/wordprocessingCanvas" xmlns:cx="http://schemas.microsoft.com/office/drawing/2014/chartex" xmlns:cx1="http://schemas.microsoft.com/office/drawing/2015/9/8/chartex" xmlns:mc="http://schemas.openxmlformats.org/markup-compatibility/2006" xmlns:o="urn:schemas-microsoft-com:office:office" xmlns:r="http://schemas.openxmlformats.org/officeDocument/2006/relationships" xmlns:m="http://schemas.openxmlformats.org/officeDocument/2006/math" xmlns:v="urn:schemas-microsoft-com:vml" xmlns:wp14="http://schemas.microsoft.com/office/word/2010/wordprocessingDrawing" xmlns:wp="http://schemas.openxmlformats.org/drawingml/2006/wordprocessingDrawing" xmlns:w10="urn:schemas-microsoft-com:office:word" xmlns:w="http://schemas.openxmlformats.org/wordprocessingml/2006/main" xmlns:w14="http://schemas.microsoft.com/office/word/2010/wordml" xmlns:w15="http://schemas.microsoft.com/office/word/2012/wordml" xmlns:w16se="http://schemas.microsoft.com/office/word/2015/wordml/symex" xmlns:wpg="http://schemas.microsoft.com/office/word/2010/wordprocessingGroup" xmlns:wpi="http://schemas.microsoft.com/office/word/2010/wordprocessingInk" xmlns:wne="http://schemas.microsoft.com/office/word/2006/wordml" xmlns:wps="http://schemas.microsoft.com/office/word/2010/wordprocessingShape" mc:Ignorable="w14 w15 w16se wp14">
   <w:p>
     <w:pPr>
       <w:jc w:val="both"/>
@@ -1895,7 +1932,7 @@
 </file>
 
 <file path=word/footnotes.xml><?xml version="1.0" encoding="utf-8"?>
-<w:footnotes xmlns:wpc="http://schemas.microsoft.com/office/word/2010/wordprocessingCanvas" xmlns:cx="http://schemas.microsoft.com/office/drawing/2014/chartex" xmlns:cx1="http://schemas.microsoft.com/office/drawing/2015/9/8/chartex" xmlns:cx2="http://schemas.microsoft.com/office/drawing/2015/10/21/chartex" xmlns:cx3="http://schemas.microsoft.com/office/drawing/2016/5/9/chartex" xmlns:cx4="http://schemas.microsoft.com/office/drawing/2016/5/10/chartex" xmlns:cx5="http://schemas.microsoft.com/office/drawing/2016/5/11/chartex" xmlns:cx6="http://schemas.microsoft.com/office/drawing/2016/5/12/chartex" xmlns:cx7="http://schemas.microsoft.com/office/drawing/2016/5/13/chartex" xmlns:cx8="http://schemas.microsoft.com/office/drawing/2016/5/14/chartex" xmlns:mc="http://schemas.openxmlformats.org/markup-compatibility/2006" xmlns:aink="http://schemas.microsoft.com/office/drawing/2016/ink" xmlns:am3d="http://schemas.microsoft.com/office/drawing/2017/model3d" xmlns:o="urn:schemas-microsoft-com:office:office" xmlns:oel="http://schemas.microsoft.com/office/2019/extlst" xmlns:r="http://schemas.openxmlformats.org/officeDocument/2006/relationships" xmlns:m="http://schemas.openxmlformats.org/officeDocument/2006/math" xmlns:v="urn:schemas-microsoft-com:vml" xmlns:wp14="http://schemas.microsoft.com/office/word/2010/wordprocessingDrawing" xmlns:wp="http://schemas.openxmlformats.org/drawingml/2006/wordprocessingDrawing" xmlns:w10="urn:schemas-microsoft-com:office:word" xmlns:w="http://schemas.openxmlformats.org/wordprocessingml/2006/main" xmlns:w14="http://schemas.microsoft.com/office/word/2010/wordml" xmlns:w15="http://schemas.microsoft.com/office/word/2012/wordml" xmlns:w16cex="http://schemas.microsoft.com/office/word/2018/wordml/cex" xmlns:w16cid="http://schemas.microsoft.com/office/word/2016/wordml/cid" xmlns:w16="http://schemas.microsoft.com/office/word/2018/wordml" xmlns:w16du="http://schemas.microsoft.com/office/word/2023/wordml/word16du" xmlns:w16sdtdh="http://schemas.microsoft.com/office/word/2020/wordml/sdtdatahash" xmlns:w16se="http://schemas.microsoft.com/office/word/2015/wordml/symex" xmlns:wpg="http://schemas.microsoft.com/office/word/2010/wordprocessingGroup" xmlns:wpi="http://schemas.microsoft.com/office/word/2010/wordprocessingInk" xmlns:wne="http://schemas.microsoft.com/office/word/2006/wordml" xmlns:wps="http://schemas.microsoft.com/office/word/2010/wordprocessingShape" mc:Ignorable="w14 w15 w16se w16cid w16 w16cex w16sdtdh w16du wp14">
+<w:footnotes xmlns:wpc="http://schemas.microsoft.com/office/word/2010/wordprocessingCanvas" xmlns:cx="http://schemas.microsoft.com/office/drawing/2014/chartex" xmlns:cx1="http://schemas.microsoft.com/office/drawing/2015/9/8/chartex" xmlns:mc="http://schemas.openxmlformats.org/markup-compatibility/2006" xmlns:o="urn:schemas-microsoft-com:office:office" xmlns:r="http://schemas.openxmlformats.org/officeDocument/2006/relationships" xmlns:m="http://schemas.openxmlformats.org/officeDocument/2006/math" xmlns:v="urn:schemas-microsoft-com:vml" xmlns:wp14="http://schemas.microsoft.com/office/word/2010/wordprocessingDrawing" xmlns:wp="http://schemas.openxmlformats.org/drawingml/2006/wordprocessingDrawing" xmlns:w10="urn:schemas-microsoft-com:office:word" xmlns:w="http://schemas.openxmlformats.org/wordprocessingml/2006/main" xmlns:w14="http://schemas.microsoft.com/office/word/2010/wordml" xmlns:w15="http://schemas.microsoft.com/office/word/2012/wordml" xmlns:w16se="http://schemas.microsoft.com/office/word/2015/wordml/symex" xmlns:wpg="http://schemas.microsoft.com/office/word/2010/wordprocessingGroup" xmlns:wpi="http://schemas.microsoft.com/office/word/2010/wordprocessingInk" xmlns:wne="http://schemas.microsoft.com/office/word/2006/wordml" xmlns:wps="http://schemas.microsoft.com/office/word/2010/wordprocessingShape" mc:Ignorable="w14 w15 w16se wp14">
   <w:footnote w:type="separator" w:id="-1">
     <w:p>
       <w:r>
@@ -1914,7 +1951,7 @@
 </file>
 
 <file path=word/header1.xml><?xml version="1.0" encoding="utf-8"?>
-<w:hdr xmlns:wpc="http://schemas.microsoft.com/office/word/2010/wordprocessingCanvas" xmlns:cx="http://schemas.microsoft.com/office/drawing/2014/chartex" xmlns:cx1="http://schemas.microsoft.com/office/drawing/2015/9/8/chartex" xmlns:cx2="http://schemas.microsoft.com/office/drawing/2015/10/21/chartex" xmlns:cx3="http://schemas.microsoft.com/office/drawing/2016/5/9/chartex" xmlns:cx4="http://schemas.microsoft.com/office/drawing/2016/5/10/chartex" xmlns:cx5="http://schemas.microsoft.com/office/drawing/2016/5/11/chartex" xmlns:cx6="http://schemas.microsoft.com/office/drawing/2016/5/12/chartex" xmlns:cx7="http://schemas.microsoft.com/office/drawing/2016/5/13/chartex" xmlns:cx8="http://schemas.microsoft.com/office/drawing/2016/5/14/chartex" xmlns:mc="http://schemas.openxmlformats.org/markup-compatibility/2006" xmlns:aink="http://schemas.microsoft.com/office/drawing/2016/ink" xmlns:am3d="http://schemas.microsoft.com/office/drawing/2017/model3d" xmlns:o="urn:schemas-microsoft-com:office:office" xmlns:oel="http://schemas.microsoft.com/office/2019/extlst" xmlns:r="http://schemas.openxmlformats.org/officeDocument/2006/relationships" xmlns:m="http://schemas.openxmlformats.org/officeDocument/2006/math" xmlns:v="urn:schemas-microsoft-com:vml" xmlns:wp14="http://schemas.microsoft.com/office/word/2010/wordprocessingDrawing" xmlns:wp="http://schemas.openxmlformats.org/drawingml/2006/wordprocessingDrawing" xmlns:w10="urn:schemas-microsoft-com:office:word" xmlns:w="http://schemas.openxmlformats.org/wordprocessingml/2006/main" xmlns:w14="http://schemas.microsoft.com/office/word/2010/wordml" xmlns:w15="http://schemas.microsoft.com/office/word/2012/wordml" xmlns:w16cex="http://schemas.microsoft.com/office/word/2018/wordml/cex" xmlns:w16cid="http://schemas.microsoft.com/office/word/2016/wordml/cid" xmlns:w16="http://schemas.microsoft.com/office/word/2018/wordml" xmlns:w16du="http://schemas.microsoft.com/office/word/2023/wordml/word16du" xmlns:w16sdtdh="http://schemas.microsoft.com/office/word/2020/wordml/sdtdatahash" xmlns:w16se="http://schemas.microsoft.com/office/word/2015/wordml/symex" xmlns:wpg="http://schemas.microsoft.com/office/word/2010/wordprocessingGroup" xmlns:wpi="http://schemas.microsoft.com/office/word/2010/wordprocessingInk" xmlns:wne="http://schemas.microsoft.com/office/word/2006/wordml" xmlns:wps="http://schemas.microsoft.com/office/word/2010/wordprocessingShape" mc:Ignorable="w14 w15 w16se w16cid w16 w16cex w16sdtdh w16du wp14">
+<w:hdr xmlns:wpc="http://schemas.microsoft.com/office/word/2010/wordprocessingCanvas" xmlns:cx="http://schemas.microsoft.com/office/drawing/2014/chartex" xmlns:cx1="http://schemas.microsoft.com/office/drawing/2015/9/8/chartex" xmlns:mc="http://schemas.openxmlformats.org/markup-compatibility/2006" xmlns:o="urn:schemas-microsoft-com:office:office" xmlns:r="http://schemas.openxmlformats.org/officeDocument/2006/relationships" xmlns:m="http://schemas.openxmlformats.org/officeDocument/2006/math" xmlns:v="urn:schemas-microsoft-com:vml" xmlns:wp14="http://schemas.microsoft.com/office/word/2010/wordprocessingDrawing" xmlns:wp="http://schemas.openxmlformats.org/drawingml/2006/wordprocessingDrawing" xmlns:w10="urn:schemas-microsoft-com:office:word" xmlns:w="http://schemas.openxmlformats.org/wordprocessingml/2006/main" xmlns:w14="http://schemas.microsoft.com/office/word/2010/wordml" xmlns:w15="http://schemas.microsoft.com/office/word/2012/wordml" xmlns:w16se="http://schemas.microsoft.com/office/word/2015/wordml/symex" xmlns:wpg="http://schemas.microsoft.com/office/word/2010/wordprocessingGroup" xmlns:wpi="http://schemas.microsoft.com/office/word/2010/wordprocessingInk" xmlns:wne="http://schemas.microsoft.com/office/word/2006/wordml" xmlns:wps="http://schemas.microsoft.com/office/word/2010/wordprocessingShape" mc:Ignorable="w14 w15 w16se wp14">
   <w:p>
     <w:pPr>
       <w:pStyle w:val="Header"/>
@@ -1927,7 +1964,7 @@
 </file>
 
 <file path=word/numbering.xml><?xml version="1.0" encoding="utf-8"?>
-<w:numbering xmlns:wpc="http://schemas.microsoft.com/office/word/2010/wordprocessingCanvas" xmlns:cx="http://schemas.microsoft.com/office/drawing/2014/chartex" xmlns:cx1="http://schemas.microsoft.com/office/drawing/2015/9/8/chartex" xmlns:cx2="http://schemas.microsoft.com/office/drawing/2015/10/21/chartex" xmlns:cx3="http://schemas.microsoft.com/office/drawing/2016/5/9/chartex" xmlns:cx4="http://schemas.microsoft.com/office/drawing/2016/5/10/chartex" xmlns:cx5="http://schemas.microsoft.com/office/drawing/2016/5/11/chartex" xmlns:cx6="http://schemas.microsoft.com/office/drawing/2016/5/12/chartex" xmlns:cx7="http://schemas.microsoft.com/office/drawing/2016/5/13/chartex" xmlns:cx8="http://schemas.microsoft.com/office/drawing/2016/5/14/chartex" xmlns:mc="http://schemas.openxmlformats.org/markup-compatibility/2006" xmlns:aink="http://schemas.microsoft.com/office/drawing/2016/ink" xmlns:am3d="http://schemas.microsoft.com/office/drawing/2017/model3d" xmlns:o="urn:schemas-microsoft-com:office:office" xmlns:oel="http://schemas.microsoft.com/office/2019/extlst" xmlns:r="http://schemas.openxmlformats.org/officeDocument/2006/relationships" xmlns:m="http://schemas.openxmlformats.org/officeDocument/2006/math" xmlns:v="urn:schemas-microsoft-com:vml" xmlns:wp14="http://schemas.microsoft.com/office/word/2010/wordprocessingDrawing" xmlns:wp="http://schemas.openxmlformats.org/drawingml/2006/wordprocessingDrawing" xmlns:w10="urn:schemas-microsoft-com:office:word" xmlns:w="http://schemas.openxmlformats.org/wordprocessingml/2006/main" xmlns:w14="http://schemas.microsoft.com/office/word/2010/wordml" xmlns:w15="http://schemas.microsoft.com/office/word/2012/wordml" xmlns:w16cex="http://schemas.microsoft.com/office/word/2018/wordml/cex" xmlns:w16cid="http://schemas.microsoft.com/office/word/2016/wordml/cid" xmlns:w16="http://schemas.microsoft.com/office/word/2018/wordml" xmlns:w16du="http://schemas.microsoft.com/office/word/2023/wordml/word16du" xmlns:w16sdtdh="http://schemas.microsoft.com/office/word/2020/wordml/sdtdatahash" xmlns:w16se="http://schemas.microsoft.com/office/word/2015/wordml/symex" xmlns:wpg="http://schemas.microsoft.com/office/word/2010/wordprocessingGroup" xmlns:wpi="http://schemas.microsoft.com/office/word/2010/wordprocessingInk" xmlns:wne="http://schemas.microsoft.com/office/word/2006/wordml" xmlns:wps="http://schemas.microsoft.com/office/word/2010/wordprocessingShape" mc:Ignorable="w14 w15 w16se w16cid w16 w16cex w16sdtdh w16du wp14">
+<w:numbering xmlns:wpc="http://schemas.microsoft.com/office/word/2010/wordprocessingCanvas" xmlns:cx="http://schemas.microsoft.com/office/drawing/2014/chartex" xmlns:cx1="http://schemas.microsoft.com/office/drawing/2015/9/8/chartex" xmlns:mc="http://schemas.openxmlformats.org/markup-compatibility/2006" xmlns:o="urn:schemas-microsoft-com:office:office" xmlns:r="http://schemas.openxmlformats.org/officeDocument/2006/relationships" xmlns:m="http://schemas.openxmlformats.org/officeDocument/2006/math" xmlns:v="urn:schemas-microsoft-com:vml" xmlns:wp14="http://schemas.microsoft.com/office/word/2010/wordprocessingDrawing" xmlns:wp="http://schemas.openxmlformats.org/drawingml/2006/wordprocessingDrawing" xmlns:w10="urn:schemas-microsoft-com:office:word" xmlns:w="http://schemas.openxmlformats.org/wordprocessingml/2006/main" xmlns:w14="http://schemas.microsoft.com/office/word/2010/wordml" xmlns:w15="http://schemas.microsoft.com/office/word/2012/wordml" xmlns:w16se="http://schemas.microsoft.com/office/word/2015/wordml/symex" xmlns:wpg="http://schemas.microsoft.com/office/word/2010/wordprocessingGroup" xmlns:wpi="http://schemas.microsoft.com/office/word/2010/wordprocessingInk" xmlns:wne="http://schemas.microsoft.com/office/word/2006/wordml" xmlns:wps="http://schemas.microsoft.com/office/word/2010/wordprocessingShape" mc:Ignorable="w14 w15 w16se wp14">
   <w:numPicBullet w:numPicBulletId="0">
     <w:pict>
       <v:shapetype id="_x0000_t75" coordsize="21600,21600" o:spt="75" o:preferrelative="t" path="m@4@5l@4@11@9@11@9@5xe" filled="f" stroked="f">
@@ -1949,7 +1986,7 @@
         <v:path o:extrusionok="f" gradientshapeok="t" o:connecttype="rect"/>
         <o:lock v:ext="edit" aspectratio="t"/>
       </v:shapetype>
-      <v:shape id="_x0000_i1105" type="#_x0000_t75" style="width:11.25pt;height:11.25pt" o:bullet="t">
+      <v:shape id="_x0000_i1038" type="#_x0000_t75" style="width:11.25pt;height:11.25pt" o:bullet="t">
         <v:imagedata r:id="rId1" o:title="mso33"/>
       </v:shape>
     </w:pict>
@@ -5027,95 +5064,95 @@
       </w:pPr>
     </w:lvl>
   </w:abstractNum>
-  <w:num w:numId="1" w16cid:durableId="1156461021">
+  <w:num w:numId="1">
     <w:abstractNumId w:val="11"/>
   </w:num>
-  <w:num w:numId="2" w16cid:durableId="1436247690">
+  <w:num w:numId="2">
     <w:abstractNumId w:val="26"/>
   </w:num>
-  <w:num w:numId="3" w16cid:durableId="1258052100">
+  <w:num w:numId="3">
     <w:abstractNumId w:val="24"/>
   </w:num>
-  <w:num w:numId="4" w16cid:durableId="674571088">
+  <w:num w:numId="4">
     <w:abstractNumId w:val="16"/>
   </w:num>
-  <w:num w:numId="5" w16cid:durableId="845555309">
+  <w:num w:numId="5">
     <w:abstractNumId w:val="9"/>
   </w:num>
-  <w:num w:numId="6" w16cid:durableId="1388603755">
+  <w:num w:numId="6">
     <w:abstractNumId w:val="23"/>
   </w:num>
-  <w:num w:numId="7" w16cid:durableId="196352569">
+  <w:num w:numId="7">
     <w:abstractNumId w:val="4"/>
   </w:num>
-  <w:num w:numId="8" w16cid:durableId="523597920">
+  <w:num w:numId="8">
     <w:abstractNumId w:val="17"/>
   </w:num>
-  <w:num w:numId="9" w16cid:durableId="1694571755">
+  <w:num w:numId="9">
     <w:abstractNumId w:val="27"/>
   </w:num>
-  <w:num w:numId="10" w16cid:durableId="792671695">
+  <w:num w:numId="10">
     <w:abstractNumId w:val="15"/>
   </w:num>
-  <w:num w:numId="11" w16cid:durableId="1240824101">
+  <w:num w:numId="11">
     <w:abstractNumId w:val="5"/>
   </w:num>
-  <w:num w:numId="12" w16cid:durableId="1774321848">
+  <w:num w:numId="12">
     <w:abstractNumId w:val="21"/>
   </w:num>
-  <w:num w:numId="13" w16cid:durableId="1570457908">
+  <w:num w:numId="13">
     <w:abstractNumId w:val="25"/>
   </w:num>
-  <w:num w:numId="14" w16cid:durableId="1818302284">
+  <w:num w:numId="14">
     <w:abstractNumId w:val="6"/>
   </w:num>
-  <w:num w:numId="15" w16cid:durableId="842429524">
+  <w:num w:numId="15">
     <w:abstractNumId w:val="14"/>
   </w:num>
-  <w:num w:numId="16" w16cid:durableId="750736474">
+  <w:num w:numId="16">
     <w:abstractNumId w:val="12"/>
   </w:num>
-  <w:num w:numId="17" w16cid:durableId="1702168019">
+  <w:num w:numId="17">
     <w:abstractNumId w:val="19"/>
   </w:num>
-  <w:num w:numId="18" w16cid:durableId="1106345167">
+  <w:num w:numId="18">
     <w:abstractNumId w:val="7"/>
   </w:num>
-  <w:num w:numId="19" w16cid:durableId="1445073461">
+  <w:num w:numId="19">
     <w:abstractNumId w:val="0"/>
   </w:num>
-  <w:num w:numId="20" w16cid:durableId="1920207801">
+  <w:num w:numId="20">
     <w:abstractNumId w:val="18"/>
   </w:num>
-  <w:num w:numId="21" w16cid:durableId="1258827463">
+  <w:num w:numId="21">
     <w:abstractNumId w:val="22"/>
   </w:num>
-  <w:num w:numId="22" w16cid:durableId="15431289">
+  <w:num w:numId="22">
     <w:abstractNumId w:val="8"/>
   </w:num>
-  <w:num w:numId="23" w16cid:durableId="756554684">
+  <w:num w:numId="23">
     <w:abstractNumId w:val="20"/>
   </w:num>
-  <w:num w:numId="24" w16cid:durableId="1283851086">
+  <w:num w:numId="24">
     <w:abstractNumId w:val="2"/>
   </w:num>
-  <w:num w:numId="25" w16cid:durableId="1475876241">
+  <w:num w:numId="25">
     <w:abstractNumId w:val="3"/>
   </w:num>
-  <w:num w:numId="26" w16cid:durableId="876892929">
+  <w:num w:numId="26">
     <w:abstractNumId w:val="13"/>
   </w:num>
-  <w:num w:numId="27" w16cid:durableId="539248386">
+  <w:num w:numId="27">
     <w:abstractNumId w:val="1"/>
   </w:num>
-  <w:num w:numId="28" w16cid:durableId="1016734032">
+  <w:num w:numId="28">
     <w:abstractNumId w:val="10"/>
   </w:num>
 </w:numbering>
 </file>
 
 <file path=word/styles.xml><?xml version="1.0" encoding="utf-8"?>
-<w:styles xmlns:mc="http://schemas.openxmlformats.org/markup-compatibility/2006" xmlns:r="http://schemas.openxmlformats.org/officeDocument/2006/relationships" xmlns:w="http://schemas.openxmlformats.org/wordprocessingml/2006/main" xmlns:w14="http://schemas.microsoft.com/office/word/2010/wordml" xmlns:w15="http://schemas.microsoft.com/office/word/2012/wordml" xmlns:w16cex="http://schemas.microsoft.com/office/word/2018/wordml/cex" xmlns:w16cid="http://schemas.microsoft.com/office/word/2016/wordml/cid" xmlns:w16="http://schemas.microsoft.com/office/word/2018/wordml" xmlns:w16du="http://schemas.microsoft.com/office/word/2023/wordml/word16du" xmlns:w16sdtdh="http://schemas.microsoft.com/office/word/2020/wordml/sdtdatahash" xmlns:w16se="http://schemas.microsoft.com/office/word/2015/wordml/symex" mc:Ignorable="w14 w15 w16se w16cid w16 w16cex w16sdtdh w16du">
+<w:styles xmlns:mc="http://schemas.openxmlformats.org/markup-compatibility/2006" xmlns:r="http://schemas.openxmlformats.org/officeDocument/2006/relationships" xmlns:w="http://schemas.openxmlformats.org/wordprocessingml/2006/main" xmlns:w14="http://schemas.microsoft.com/office/word/2010/wordml" xmlns:w15="http://schemas.microsoft.com/office/word/2012/wordml" xmlns:w16se="http://schemas.microsoft.com/office/word/2015/wordml/symex" mc:Ignorable="w14 w15 w16se">
   <w:docDefaults>
     <w:rPrDefault>
       <w:rPr>
@@ -5125,7 +5162,7 @@
     </w:rPrDefault>
     <w:pPrDefault/>
   </w:docDefaults>
-  <w:latentStyles w:defLockedState="0" w:defUIPriority="99" w:defSemiHidden="0" w:defUnhideWhenUsed="0" w:defQFormat="0" w:count="376">
+  <w:latentStyles w:defLockedState="0" w:defUIPriority="99" w:defSemiHidden="0" w:defUnhideWhenUsed="0" w:defQFormat="0" w:count="371">
     <w:lsdException w:name="Normal" w:uiPriority="0" w:qFormat="1"/>
     <w:lsdException w:name="heading 1" w:uiPriority="9" w:qFormat="1"/>
     <w:lsdException w:name="heading 2" w:semiHidden="1" w:uiPriority="9" w:unhideWhenUsed="1" w:qFormat="1"/>
@@ -5497,11 +5534,6 @@
     <w:lsdException w:name="List Table 5 Dark Accent 6" w:uiPriority="50"/>
     <w:lsdException w:name="List Table 6 Colorful Accent 6" w:uiPriority="51"/>
     <w:lsdException w:name="List Table 7 Colorful Accent 6" w:uiPriority="52"/>
-    <w:lsdException w:name="Mention" w:semiHidden="1" w:unhideWhenUsed="1"/>
-    <w:lsdException w:name="Smart Hyperlink" w:semiHidden="1" w:unhideWhenUsed="1"/>
-    <w:lsdException w:name="Hashtag" w:semiHidden="1" w:unhideWhenUsed="1"/>
-    <w:lsdException w:name="Unresolved Mention" w:semiHidden="1" w:unhideWhenUsed="1"/>
-    <w:lsdException w:name="Smart Link" w:semiHidden="1" w:unhideWhenUsed="1"/>
   </w:latentStyles>
   <w:style w:type="paragraph" w:default="1" w:styleId="Normal">
     <w:name w:val="Normal"/>
@@ -5628,7 +5660,7 @@
       <w:u w:val="single"/>
     </w:rPr>
   </w:style>
-  <w:style w:type="character" w:styleId="UnresolvedMention">
+  <w:style w:type="character" w:customStyle="1" w:styleId="UnresolvedMention">
     <w:name w:val="Unresolved Mention"/>
     <w:basedOn w:val="DefaultParagraphFont"/>
     <w:uiPriority w:val="99"/>
@@ -5933,7 +5965,7 @@
 </file>
 
 <file path=customXml/itemProps1.xml><?xml version="1.0" encoding="utf-8"?>
-<ds:datastoreItem xmlns:ds="http://schemas.openxmlformats.org/officeDocument/2006/customXml" ds:itemID="{2FE5DA73-3020-4092-B0E9-A40461E3F400}">
+<ds:datastoreItem xmlns:ds="http://schemas.openxmlformats.org/officeDocument/2006/customXml" ds:itemID="{470A413F-DCD9-4B43-9AB7-7A1031646BAD}">
   <ds:schemaRefs>
     <ds:schemaRef ds:uri="http://schemas.openxmlformats.org/officeDocument/2006/bibliography"/>
   </ds:schemaRefs>

</xml_diff>